<commit_message>
Otpustanje igraca i mala promena u odgovaranju na zahteve
</commit_message>
<xml_diff>
--- a/Faza 2/SSU Odgovaranje igraču na zahtev.docx
+++ b/Faza 2/SSU Odgovaranje igraču na zahtev.docx
@@ -2000,8 +2000,6 @@
         </w:rPr>
         <w:t xml:space="preserve"> igraču</w:t>
       </w:r>
-      <w:bookmarkStart w:id="2" w:name="_GoBack"/>
-      <w:bookmarkEnd w:id="2"/>
       <w:r>
         <w:rPr>
           <w:w w:val="95"/>
@@ -3181,7 +3179,21 @@
           <w:sz w:val="24"/>
           <w:szCs w:val="24"/>
         </w:rPr>
-        <w:t xml:space="preserve">2. </w:t>
+        <w:t>2.</w:t>
+      </w:r>
+      <w:r>
+        <w:rPr>
+          <w:sz w:val="24"/>
+          <w:szCs w:val="24"/>
+        </w:rPr>
+        <w:t>1</w:t>
+      </w:r>
+      <w:r>
+        <w:rPr>
+          <w:sz w:val="24"/>
+          <w:szCs w:val="24"/>
+        </w:rPr>
+        <w:t xml:space="preserve"> </w:t>
       </w:r>
       <w:proofErr w:type="spellStart"/>
       <w:r>
@@ -3385,6 +3397,8 @@
         </w:rPr>
         <w:t>igrača</w:t>
       </w:r>
+      <w:bookmarkStart w:id="2" w:name="_GoBack"/>
+      <w:bookmarkEnd w:id="2"/>
       <w:proofErr w:type="spellEnd"/>
     </w:p>
     <w:p>
@@ -3552,80 +3566,8 @@
       </w:r>
       <w:proofErr w:type="spellEnd"/>
       <w:r>
-        <w:t xml:space="preserve">. </w:t>
-      </w:r>
-      <w:proofErr w:type="spellStart"/>
-      <w:r>
-        <w:t>Ako</w:t>
-      </w:r>
-      <w:proofErr w:type="spellEnd"/>
-      <w:r>
-        <w:t xml:space="preserve"> ne </w:t>
-      </w:r>
-      <w:proofErr w:type="spellStart"/>
-      <w:r>
-        <w:t>postoji</w:t>
-      </w:r>
-      <w:proofErr w:type="spellEnd"/>
-      <w:r>
-        <w:t xml:space="preserve"> </w:t>
-      </w:r>
-      <w:proofErr w:type="spellStart"/>
-      <w:r>
-        <w:t>nijedan</w:t>
-      </w:r>
-      <w:proofErr w:type="spellEnd"/>
-      <w:r>
-        <w:t xml:space="preserve"> </w:t>
-      </w:r>
-      <w:proofErr w:type="spellStart"/>
-      <w:r>
-        <w:t>igrač</w:t>
-      </w:r>
-      <w:proofErr w:type="spellEnd"/>
-      <w:r>
-        <w:t xml:space="preserve"> u </w:t>
-      </w:r>
-      <w:proofErr w:type="spellStart"/>
-      <w:r>
-        <w:t>bazi</w:t>
-      </w:r>
-      <w:proofErr w:type="spellEnd"/>
-      <w:r>
-        <w:t>,</w:t>
-      </w:r>
-      <w:r>
-        <w:t xml:space="preserve"> </w:t>
-      </w:r>
-      <w:proofErr w:type="spellStart"/>
-      <w:r>
-        <w:t>biće</w:t>
-      </w:r>
-      <w:proofErr w:type="spellEnd"/>
-      <w:r>
-        <w:t xml:space="preserve"> </w:t>
-      </w:r>
-      <w:proofErr w:type="spellStart"/>
-      <w:r>
-        <w:t>prikazana</w:t>
-      </w:r>
-      <w:proofErr w:type="spellEnd"/>
-      <w:r>
-        <w:t xml:space="preserve"> </w:t>
-      </w:r>
-      <w:proofErr w:type="spellStart"/>
-      <w:r>
-        <w:t>prazna</w:t>
-      </w:r>
-      <w:proofErr w:type="spellEnd"/>
-      <w:r>
-        <w:t xml:space="preserve"> </w:t>
-      </w:r>
-      <w:proofErr w:type="spellStart"/>
-      <w:r>
-        <w:t>lista</w:t>
-      </w:r>
-      <w:proofErr w:type="spellEnd"/>
+        <w:t>.</w:t>
+      </w:r>
     </w:p>
     <w:p>
       <w:pPr>
@@ -6293,7 +6235,7 @@
 </file>
 
 <file path=customXml/itemProps1.xml><?xml version="1.0" encoding="utf-8"?>
-<ds:datastoreItem xmlns:ds="http://schemas.openxmlformats.org/officeDocument/2006/customXml" ds:itemID="{4D71F3E4-9F41-47E8-A8D2-4693309CAD5D}">
+<ds:datastoreItem xmlns:ds="http://schemas.openxmlformats.org/officeDocument/2006/customXml" ds:itemID="{EA135B45-3FF9-47DB-A2D4-60381CFFA880}">
   <ds:schemaRefs>
     <ds:schemaRef ds:uri="http://schemas.openxmlformats.org/officeDocument/2006/bibliography"/>
   </ds:schemaRefs>

</xml_diff>

<commit_message>
Izmenjeni SSU-ovi i male ispravke
</commit_message>
<xml_diff>
--- a/Faza 2/SSU Odgovaranje igraču na zahtev.docx
+++ b/Faza 2/SSU Odgovaranje igraču na zahtev.docx
@@ -3130,6 +3130,188 @@
           <w:sz w:val="24"/>
           <w:szCs w:val="24"/>
         </w:rPr>
+        <w:t>moze</w:t>
+      </w:r>
+      <w:proofErr w:type="spellEnd"/>
+      <w:r>
+        <w:rPr>
+          <w:sz w:val="24"/>
+          <w:szCs w:val="24"/>
+        </w:rPr>
+        <w:t xml:space="preserve"> da </w:t>
+      </w:r>
+      <w:proofErr w:type="spellStart"/>
+      <w:r>
+        <w:rPr>
+          <w:sz w:val="24"/>
+          <w:szCs w:val="24"/>
+        </w:rPr>
+        <w:t>udje</w:t>
+      </w:r>
+      <w:proofErr w:type="spellEnd"/>
+      <w:r>
+        <w:rPr>
+          <w:sz w:val="24"/>
+          <w:szCs w:val="24"/>
+        </w:rPr>
+        <w:t xml:space="preserve"> </w:t>
+      </w:r>
+      <w:proofErr w:type="spellStart"/>
+      <w:r>
+        <w:rPr>
+          <w:sz w:val="24"/>
+          <w:szCs w:val="24"/>
+        </w:rPr>
+        <w:t>na</w:t>
+      </w:r>
+      <w:proofErr w:type="spellEnd"/>
+      <w:r>
+        <w:rPr>
+          <w:sz w:val="24"/>
+          <w:szCs w:val="24"/>
+        </w:rPr>
+        <w:t xml:space="preserve"> </w:t>
+      </w:r>
+      <w:proofErr w:type="spellStart"/>
+      <w:r>
+        <w:rPr>
+          <w:sz w:val="24"/>
+          <w:szCs w:val="24"/>
+        </w:rPr>
+        <w:t>profil</w:t>
+      </w:r>
+      <w:proofErr w:type="spellEnd"/>
+      <w:r>
+        <w:rPr>
+          <w:sz w:val="24"/>
+          <w:szCs w:val="24"/>
+        </w:rPr>
+        <w:t xml:space="preserve"> </w:t>
+      </w:r>
+      <w:proofErr w:type="spellStart"/>
+      <w:r>
+        <w:rPr>
+          <w:sz w:val="24"/>
+          <w:szCs w:val="24"/>
+        </w:rPr>
+        <w:t>igraca</w:t>
+      </w:r>
+      <w:proofErr w:type="spellEnd"/>
+      <w:r>
+        <w:rPr>
+          <w:sz w:val="24"/>
+          <w:szCs w:val="24"/>
+        </w:rPr>
+        <w:t xml:space="preserve"> da </w:t>
+      </w:r>
+      <w:proofErr w:type="spellStart"/>
+      <w:r>
+        <w:rPr>
+          <w:sz w:val="24"/>
+          <w:szCs w:val="24"/>
+        </w:rPr>
+        <w:t>ga</w:t>
+      </w:r>
+      <w:proofErr w:type="spellEnd"/>
+      <w:r>
+        <w:rPr>
+          <w:sz w:val="24"/>
+          <w:szCs w:val="24"/>
+        </w:rPr>
+        <w:t xml:space="preserve"> </w:t>
+      </w:r>
+      <w:proofErr w:type="spellStart"/>
+      <w:r>
+        <w:rPr>
+          <w:sz w:val="24"/>
+          <w:szCs w:val="24"/>
+        </w:rPr>
+        <w:t>pregleda</w:t>
+      </w:r>
+      <w:proofErr w:type="spellEnd"/>
+      <w:r>
+        <w:rPr>
+          <w:sz w:val="24"/>
+          <w:szCs w:val="24"/>
+        </w:rPr>
+        <w:t xml:space="preserve">, pre </w:t>
+      </w:r>
+      <w:proofErr w:type="spellStart"/>
+      <w:r>
+        <w:rPr>
+          <w:sz w:val="24"/>
+          <w:szCs w:val="24"/>
+        </w:rPr>
+        <w:t>nego</w:t>
+      </w:r>
+      <w:proofErr w:type="spellEnd"/>
+      <w:r>
+        <w:rPr>
+          <w:sz w:val="24"/>
+          <w:szCs w:val="24"/>
+        </w:rPr>
+        <w:t xml:space="preserve"> </w:t>
+      </w:r>
+      <w:proofErr w:type="spellStart"/>
+      <w:r>
+        <w:rPr>
+          <w:sz w:val="24"/>
+          <w:szCs w:val="24"/>
+        </w:rPr>
+        <w:t>sto</w:t>
+      </w:r>
+      <w:proofErr w:type="spellEnd"/>
+      <w:r>
+        <w:rPr>
+          <w:sz w:val="24"/>
+          <w:szCs w:val="24"/>
+        </w:rPr>
+        <w:t xml:space="preserve"> </w:t>
+      </w:r>
+      <w:proofErr w:type="spellStart"/>
+      <w:r>
+        <w:rPr>
+          <w:sz w:val="24"/>
+          <w:szCs w:val="24"/>
+        </w:rPr>
+        <w:t>odgovori</w:t>
+      </w:r>
+      <w:proofErr w:type="spellEnd"/>
+    </w:p>
+    <w:p>
+      <w:pPr>
+        <w:pStyle w:val="ListParagraph"/>
+        <w:numPr>
+          <w:ilvl w:val="0"/>
+          <w:numId w:val="8"/>
+        </w:numPr>
+        <w:rPr>
+          <w:sz w:val="24"/>
+          <w:szCs w:val="24"/>
+        </w:rPr>
+      </w:pPr>
+      <w:proofErr w:type="spellStart"/>
+      <w:r>
+        <w:rPr>
+          <w:sz w:val="24"/>
+          <w:szCs w:val="24"/>
+        </w:rPr>
+        <w:t>Klub</w:t>
+      </w:r>
+      <w:proofErr w:type="spellEnd"/>
+      <w:r>
+        <w:rPr>
+          <w:sz w:val="24"/>
+          <w:szCs w:val="24"/>
+        </w:rPr>
+        <w:t xml:space="preserve"> </w:t>
+      </w:r>
+      <w:proofErr w:type="spellStart"/>
+      <w:r>
+        <w:rPr>
+          <w:sz w:val="24"/>
+          <w:szCs w:val="24"/>
+        </w:rPr>
         <w:t>prihvata</w:t>
       </w:r>
       <w:proofErr w:type="spellEnd"/>
@@ -3154,6 +3336,279 @@
           <w:sz w:val="24"/>
           <w:szCs w:val="24"/>
         </w:rPr>
+        <w:t xml:space="preserve"> </w:t>
+      </w:r>
+      <w:proofErr w:type="spellStart"/>
+      <w:r>
+        <w:rPr>
+          <w:sz w:val="24"/>
+          <w:szCs w:val="24"/>
+        </w:rPr>
+        <w:t>od</w:t>
+      </w:r>
+      <w:proofErr w:type="spellEnd"/>
+      <w:r>
+        <w:rPr>
+          <w:sz w:val="24"/>
+          <w:szCs w:val="24"/>
+        </w:rPr>
+        <w:t xml:space="preserve"> </w:t>
+      </w:r>
+      <w:proofErr w:type="spellStart"/>
+      <w:r>
+        <w:rPr>
+          <w:sz w:val="24"/>
+          <w:szCs w:val="24"/>
+        </w:rPr>
+        <w:t>igrača</w:t>
+      </w:r>
+      <w:proofErr w:type="spellEnd"/>
+      <w:r>
+        <w:rPr>
+          <w:sz w:val="24"/>
+          <w:szCs w:val="24"/>
+        </w:rPr>
+        <w:t xml:space="preserve"> I </w:t>
+      </w:r>
+      <w:proofErr w:type="spellStart"/>
+      <w:r>
+        <w:rPr>
+          <w:sz w:val="24"/>
+          <w:szCs w:val="24"/>
+        </w:rPr>
+        <w:t>igra</w:t>
+      </w:r>
+      <w:proofErr w:type="spellEnd"/>
+      <w:r>
+        <w:rPr>
+          <w:sz w:val="24"/>
+          <w:szCs w:val="24"/>
+          <w:lang w:val="sr-Latn-RS"/>
+        </w:rPr>
+        <w:t>č dobija odgovarajuću poruku</w:t>
+      </w:r>
+    </w:p>
+    <w:p>
+      <w:pPr>
+        <w:ind w:left="576"/>
+        <w:rPr>
+          <w:sz w:val="24"/>
+          <w:szCs w:val="24"/>
+        </w:rPr>
+      </w:pPr>
+      <w:r>
+        <w:rPr>
+          <w:sz w:val="24"/>
+          <w:szCs w:val="24"/>
+        </w:rPr>
+        <w:t>2.</w:t>
+      </w:r>
+      <w:r>
+        <w:rPr>
+          <w:sz w:val="24"/>
+          <w:szCs w:val="24"/>
+        </w:rPr>
+        <w:t>1</w:t>
+      </w:r>
+      <w:r>
+        <w:rPr>
+          <w:sz w:val="24"/>
+          <w:szCs w:val="24"/>
+        </w:rPr>
+        <w:t xml:space="preserve"> </w:t>
+      </w:r>
+      <w:proofErr w:type="spellStart"/>
+      <w:r>
+        <w:rPr>
+          <w:sz w:val="24"/>
+          <w:szCs w:val="24"/>
+        </w:rPr>
+        <w:t>Nije</w:t>
+      </w:r>
+      <w:proofErr w:type="spellEnd"/>
+      <w:r>
+        <w:rPr>
+          <w:sz w:val="24"/>
+          <w:szCs w:val="24"/>
+        </w:rPr>
+        <w:t xml:space="preserve"> u </w:t>
+      </w:r>
+      <w:proofErr w:type="spellStart"/>
+      <w:r>
+        <w:rPr>
+          <w:sz w:val="24"/>
+          <w:szCs w:val="24"/>
+        </w:rPr>
+        <w:t>toku</w:t>
+      </w:r>
+      <w:proofErr w:type="spellEnd"/>
+      <w:r>
+        <w:rPr>
+          <w:sz w:val="24"/>
+          <w:szCs w:val="24"/>
+        </w:rPr>
+        <w:t xml:space="preserve"> interval u </w:t>
+      </w:r>
+      <w:proofErr w:type="spellStart"/>
+      <w:r>
+        <w:rPr>
+          <w:sz w:val="24"/>
+          <w:szCs w:val="24"/>
+        </w:rPr>
+        <w:t>kom</w:t>
+      </w:r>
+      <w:proofErr w:type="spellEnd"/>
+      <w:r>
+        <w:rPr>
+          <w:sz w:val="24"/>
+          <w:szCs w:val="24"/>
+        </w:rPr>
+        <w:t xml:space="preserve"> </w:t>
+      </w:r>
+      <w:proofErr w:type="spellStart"/>
+      <w:r>
+        <w:rPr>
+          <w:sz w:val="24"/>
+          <w:szCs w:val="24"/>
+        </w:rPr>
+        <w:t>igrači</w:t>
+      </w:r>
+      <w:proofErr w:type="spellEnd"/>
+      <w:r>
+        <w:rPr>
+          <w:sz w:val="24"/>
+          <w:szCs w:val="24"/>
+        </w:rPr>
+        <w:t xml:space="preserve"> </w:t>
+      </w:r>
+      <w:proofErr w:type="spellStart"/>
+      <w:r>
+        <w:rPr>
+          <w:sz w:val="24"/>
+          <w:szCs w:val="24"/>
+        </w:rPr>
+        <w:t>mogu</w:t>
+      </w:r>
+      <w:proofErr w:type="spellEnd"/>
+      <w:r>
+        <w:rPr>
+          <w:sz w:val="24"/>
+          <w:szCs w:val="24"/>
+        </w:rPr>
+        <w:t xml:space="preserve"> da </w:t>
+      </w:r>
+      <w:proofErr w:type="spellStart"/>
+      <w:r>
+        <w:rPr>
+          <w:sz w:val="24"/>
+          <w:szCs w:val="24"/>
+        </w:rPr>
+        <w:t>menjaju</w:t>
+      </w:r>
+      <w:proofErr w:type="spellEnd"/>
+      <w:r>
+        <w:rPr>
+          <w:sz w:val="24"/>
+          <w:szCs w:val="24"/>
+        </w:rPr>
+        <w:t xml:space="preserve"> </w:t>
+      </w:r>
+      <w:proofErr w:type="spellStart"/>
+      <w:proofErr w:type="gramStart"/>
+      <w:r>
+        <w:rPr>
+          <w:sz w:val="24"/>
+          <w:szCs w:val="24"/>
+        </w:rPr>
+        <w:t>tim</w:t>
+      </w:r>
+      <w:proofErr w:type="spellEnd"/>
+      <w:proofErr w:type="gramEnd"/>
+      <w:r>
+        <w:rPr>
+          <w:sz w:val="24"/>
+          <w:szCs w:val="24"/>
+        </w:rPr>
+        <w:t xml:space="preserve"> </w:t>
+      </w:r>
+      <w:proofErr w:type="spellStart"/>
+      <w:r>
+        <w:rPr>
+          <w:sz w:val="24"/>
+          <w:szCs w:val="24"/>
+        </w:rPr>
+        <w:t>i</w:t>
+      </w:r>
+      <w:proofErr w:type="spellEnd"/>
+      <w:r>
+        <w:rPr>
+          <w:sz w:val="24"/>
+          <w:szCs w:val="24"/>
+        </w:rPr>
+        <w:t xml:space="preserve"> </w:t>
+      </w:r>
+      <w:proofErr w:type="spellStart"/>
+      <w:r>
+        <w:rPr>
+          <w:sz w:val="24"/>
+          <w:szCs w:val="24"/>
+        </w:rPr>
+        <w:t>klub</w:t>
+      </w:r>
+      <w:proofErr w:type="spellEnd"/>
+      <w:r>
+        <w:rPr>
+          <w:sz w:val="24"/>
+          <w:szCs w:val="24"/>
+        </w:rPr>
+        <w:t xml:space="preserve"> ne </w:t>
+      </w:r>
+      <w:proofErr w:type="spellStart"/>
+      <w:r>
+        <w:rPr>
+          <w:sz w:val="24"/>
+          <w:szCs w:val="24"/>
+        </w:rPr>
+        <w:t>može</w:t>
+      </w:r>
+      <w:proofErr w:type="spellEnd"/>
+      <w:r>
+        <w:rPr>
+          <w:sz w:val="24"/>
+          <w:szCs w:val="24"/>
+        </w:rPr>
+        <w:t xml:space="preserve"> da </w:t>
+      </w:r>
+      <w:proofErr w:type="spellStart"/>
+      <w:r>
+        <w:rPr>
+          <w:sz w:val="24"/>
+          <w:szCs w:val="24"/>
+        </w:rPr>
+        <w:t>prihvati</w:t>
+      </w:r>
+      <w:proofErr w:type="spellEnd"/>
+      <w:r>
+        <w:rPr>
+          <w:sz w:val="24"/>
+          <w:szCs w:val="24"/>
+        </w:rPr>
+        <w:t xml:space="preserve"> </w:t>
+      </w:r>
+      <w:proofErr w:type="spellStart"/>
+      <w:r>
+        <w:rPr>
+          <w:sz w:val="24"/>
+          <w:szCs w:val="24"/>
+        </w:rPr>
+        <w:t>zahtev</w:t>
+      </w:r>
+      <w:proofErr w:type="spellEnd"/>
+      <w:r>
+        <w:rPr>
+          <w:sz w:val="24"/>
+          <w:szCs w:val="24"/>
+        </w:rPr>
         <w:t xml:space="preserve"> od </w:t>
       </w:r>
       <w:proofErr w:type="spellStart"/>
@@ -3168,328 +3623,132 @@
     </w:p>
     <w:p>
       <w:pPr>
+        <w:pStyle w:val="ListParagraph"/>
+        <w:numPr>
+          <w:ilvl w:val="0"/>
+          <w:numId w:val="8"/>
+        </w:numPr>
+        <w:rPr>
+          <w:sz w:val="24"/>
+          <w:szCs w:val="24"/>
+        </w:rPr>
+      </w:pPr>
+      <w:r>
+        <w:rPr>
+          <w:sz w:val="24"/>
+          <w:szCs w:val="24"/>
+        </w:rPr>
+        <w:lastRenderedPageBreak/>
+        <w:t xml:space="preserve">3.1 </w:t>
+      </w:r>
+      <w:proofErr w:type="spellStart"/>
+      <w:r>
+        <w:rPr>
+          <w:sz w:val="24"/>
+          <w:szCs w:val="24"/>
+        </w:rPr>
+        <w:t>Klub</w:t>
+      </w:r>
+      <w:proofErr w:type="spellEnd"/>
+      <w:r>
+        <w:rPr>
+          <w:sz w:val="24"/>
+          <w:szCs w:val="24"/>
+        </w:rPr>
+        <w:t xml:space="preserve"> ne </w:t>
+      </w:r>
+      <w:proofErr w:type="spellStart"/>
+      <w:r>
+        <w:rPr>
+          <w:sz w:val="24"/>
+          <w:szCs w:val="24"/>
+        </w:rPr>
+        <w:t>prihvata</w:t>
+      </w:r>
+      <w:proofErr w:type="spellEnd"/>
+      <w:r>
+        <w:rPr>
+          <w:sz w:val="24"/>
+          <w:szCs w:val="24"/>
+        </w:rPr>
+        <w:t xml:space="preserve"> </w:t>
+      </w:r>
+      <w:proofErr w:type="spellStart"/>
+      <w:r>
+        <w:rPr>
+          <w:sz w:val="24"/>
+          <w:szCs w:val="24"/>
+        </w:rPr>
+        <w:t>zahtev</w:t>
+      </w:r>
+      <w:proofErr w:type="spellEnd"/>
+      <w:r>
+        <w:rPr>
+          <w:sz w:val="24"/>
+          <w:szCs w:val="24"/>
+        </w:rPr>
+        <w:t xml:space="preserve"> </w:t>
+      </w:r>
+      <w:proofErr w:type="spellStart"/>
+      <w:r>
+        <w:rPr>
+          <w:sz w:val="24"/>
+          <w:szCs w:val="24"/>
+        </w:rPr>
+        <w:t>od</w:t>
+      </w:r>
+      <w:proofErr w:type="spellEnd"/>
+      <w:r>
+        <w:rPr>
+          <w:sz w:val="24"/>
+          <w:szCs w:val="24"/>
+        </w:rPr>
+        <w:t xml:space="preserve"> </w:t>
+      </w:r>
+      <w:proofErr w:type="spellStart"/>
+      <w:r>
+        <w:rPr>
+          <w:sz w:val="24"/>
+          <w:szCs w:val="24"/>
+        </w:rPr>
+        <w:t>igrača</w:t>
+      </w:r>
+      <w:proofErr w:type="spellEnd"/>
+      <w:r>
+        <w:rPr>
+          <w:sz w:val="24"/>
+          <w:szCs w:val="24"/>
+        </w:rPr>
+        <w:t xml:space="preserve"> I </w:t>
+      </w:r>
+      <w:proofErr w:type="spellStart"/>
+      <w:r>
+        <w:rPr>
+          <w:sz w:val="24"/>
+          <w:szCs w:val="24"/>
+        </w:rPr>
+        <w:t>igra</w:t>
+      </w:r>
+      <w:proofErr w:type="spellEnd"/>
+      <w:r>
+        <w:rPr>
+          <w:sz w:val="24"/>
+          <w:szCs w:val="24"/>
+          <w:lang w:val="sr-Latn-RS"/>
+        </w:rPr>
+        <w:t>č dobija odgovarajuću poruku</w:t>
+      </w:r>
+    </w:p>
+    <w:p>
+      <w:pPr>
         <w:ind w:left="576"/>
         <w:rPr>
           <w:sz w:val="24"/>
           <w:szCs w:val="24"/>
         </w:rPr>
       </w:pPr>
-      <w:r>
-        <w:rPr>
-          <w:sz w:val="24"/>
-          <w:szCs w:val="24"/>
-        </w:rPr>
-        <w:t>2.</w:t>
-      </w:r>
-      <w:r>
-        <w:rPr>
-          <w:sz w:val="24"/>
-          <w:szCs w:val="24"/>
-        </w:rPr>
-        <w:t>1</w:t>
-      </w:r>
-      <w:r>
-        <w:rPr>
-          <w:sz w:val="24"/>
-          <w:szCs w:val="24"/>
-        </w:rPr>
-        <w:t xml:space="preserve"> </w:t>
-      </w:r>
-      <w:proofErr w:type="spellStart"/>
-      <w:r>
-        <w:rPr>
-          <w:sz w:val="24"/>
-          <w:szCs w:val="24"/>
-        </w:rPr>
-        <w:t>Nije</w:t>
-      </w:r>
-      <w:proofErr w:type="spellEnd"/>
-      <w:r>
-        <w:rPr>
-          <w:sz w:val="24"/>
-          <w:szCs w:val="24"/>
-        </w:rPr>
-        <w:t xml:space="preserve"> u </w:t>
-      </w:r>
-      <w:proofErr w:type="spellStart"/>
-      <w:r>
-        <w:rPr>
-          <w:sz w:val="24"/>
-          <w:szCs w:val="24"/>
-        </w:rPr>
-        <w:t>toku</w:t>
-      </w:r>
-      <w:proofErr w:type="spellEnd"/>
-      <w:r>
-        <w:rPr>
-          <w:sz w:val="24"/>
-          <w:szCs w:val="24"/>
-        </w:rPr>
-        <w:t xml:space="preserve"> interval u </w:t>
-      </w:r>
-      <w:proofErr w:type="spellStart"/>
-      <w:r>
-        <w:rPr>
-          <w:sz w:val="24"/>
-          <w:szCs w:val="24"/>
-        </w:rPr>
-        <w:t>kom</w:t>
-      </w:r>
-      <w:proofErr w:type="spellEnd"/>
-      <w:r>
-        <w:rPr>
-          <w:sz w:val="24"/>
-          <w:szCs w:val="24"/>
-        </w:rPr>
-        <w:t xml:space="preserve"> </w:t>
-      </w:r>
-      <w:proofErr w:type="spellStart"/>
-      <w:r>
-        <w:rPr>
-          <w:sz w:val="24"/>
-          <w:szCs w:val="24"/>
-        </w:rPr>
-        <w:t>igrači</w:t>
-      </w:r>
-      <w:proofErr w:type="spellEnd"/>
-      <w:r>
-        <w:rPr>
-          <w:sz w:val="24"/>
-          <w:szCs w:val="24"/>
-        </w:rPr>
-        <w:t xml:space="preserve"> </w:t>
-      </w:r>
-      <w:proofErr w:type="spellStart"/>
-      <w:r>
-        <w:rPr>
-          <w:sz w:val="24"/>
-          <w:szCs w:val="24"/>
-        </w:rPr>
-        <w:t>mogu</w:t>
-      </w:r>
-      <w:proofErr w:type="spellEnd"/>
-      <w:r>
-        <w:rPr>
-          <w:sz w:val="24"/>
-          <w:szCs w:val="24"/>
-        </w:rPr>
-        <w:t xml:space="preserve"> da </w:t>
-      </w:r>
-      <w:proofErr w:type="spellStart"/>
-      <w:r>
-        <w:rPr>
-          <w:sz w:val="24"/>
-          <w:szCs w:val="24"/>
-        </w:rPr>
-        <w:t>menjaju</w:t>
-      </w:r>
-      <w:proofErr w:type="spellEnd"/>
-      <w:r>
-        <w:rPr>
-          <w:sz w:val="24"/>
-          <w:szCs w:val="24"/>
-        </w:rPr>
-        <w:t xml:space="preserve"> </w:t>
-      </w:r>
-      <w:proofErr w:type="spellStart"/>
-      <w:proofErr w:type="gramStart"/>
-      <w:r>
-        <w:rPr>
-          <w:sz w:val="24"/>
-          <w:szCs w:val="24"/>
-        </w:rPr>
-        <w:t>tim</w:t>
-      </w:r>
-      <w:proofErr w:type="spellEnd"/>
-      <w:proofErr w:type="gramEnd"/>
-      <w:r>
-        <w:rPr>
-          <w:sz w:val="24"/>
-          <w:szCs w:val="24"/>
-        </w:rPr>
-        <w:t xml:space="preserve"> </w:t>
-      </w:r>
-      <w:proofErr w:type="spellStart"/>
-      <w:r>
-        <w:rPr>
-          <w:sz w:val="24"/>
-          <w:szCs w:val="24"/>
-        </w:rPr>
-        <w:t>i</w:t>
-      </w:r>
-      <w:proofErr w:type="spellEnd"/>
-      <w:r>
-        <w:rPr>
-          <w:sz w:val="24"/>
-          <w:szCs w:val="24"/>
-        </w:rPr>
-        <w:t xml:space="preserve"> </w:t>
-      </w:r>
-      <w:proofErr w:type="spellStart"/>
-      <w:r>
-        <w:rPr>
-          <w:sz w:val="24"/>
-          <w:szCs w:val="24"/>
-        </w:rPr>
-        <w:t>klub</w:t>
-      </w:r>
-      <w:proofErr w:type="spellEnd"/>
-      <w:r>
-        <w:rPr>
-          <w:sz w:val="24"/>
-          <w:szCs w:val="24"/>
-        </w:rPr>
-        <w:t xml:space="preserve"> ne </w:t>
-      </w:r>
-      <w:proofErr w:type="spellStart"/>
-      <w:r>
-        <w:rPr>
-          <w:sz w:val="24"/>
-          <w:szCs w:val="24"/>
-        </w:rPr>
-        <w:t>može</w:t>
-      </w:r>
-      <w:proofErr w:type="spellEnd"/>
-      <w:r>
-        <w:rPr>
-          <w:sz w:val="24"/>
-          <w:szCs w:val="24"/>
-        </w:rPr>
-        <w:t xml:space="preserve"> da </w:t>
-      </w:r>
-      <w:proofErr w:type="spellStart"/>
-      <w:r>
-        <w:rPr>
-          <w:sz w:val="24"/>
-          <w:szCs w:val="24"/>
-        </w:rPr>
-        <w:t>prihvati</w:t>
-      </w:r>
-      <w:proofErr w:type="spellEnd"/>
-      <w:r>
-        <w:rPr>
-          <w:sz w:val="24"/>
-          <w:szCs w:val="24"/>
-        </w:rPr>
-        <w:t xml:space="preserve"> </w:t>
-      </w:r>
-      <w:proofErr w:type="spellStart"/>
-      <w:r>
-        <w:rPr>
-          <w:sz w:val="24"/>
-          <w:szCs w:val="24"/>
-        </w:rPr>
-        <w:t>zahtev</w:t>
-      </w:r>
-      <w:proofErr w:type="spellEnd"/>
-      <w:r>
-        <w:rPr>
-          <w:sz w:val="24"/>
-          <w:szCs w:val="24"/>
-        </w:rPr>
-        <w:t xml:space="preserve"> od </w:t>
-      </w:r>
-      <w:proofErr w:type="spellStart"/>
-      <w:r>
-        <w:rPr>
-          <w:sz w:val="24"/>
-          <w:szCs w:val="24"/>
-        </w:rPr>
-        <w:t>igrača</w:t>
-      </w:r>
       <w:bookmarkStart w:id="2" w:name="_GoBack"/>
       <w:bookmarkEnd w:id="2"/>
-      <w:proofErr w:type="spellEnd"/>
-    </w:p>
-    <w:p>
-      <w:pPr>
-        <w:ind w:left="576"/>
-        <w:rPr>
-          <w:sz w:val="24"/>
-          <w:szCs w:val="24"/>
-        </w:rPr>
-      </w:pPr>
-      <w:r>
-        <w:rPr>
-          <w:sz w:val="24"/>
-          <w:szCs w:val="24"/>
-        </w:rPr>
-        <w:lastRenderedPageBreak/>
-        <w:t xml:space="preserve">3.1 </w:t>
-      </w:r>
-      <w:proofErr w:type="spellStart"/>
-      <w:r>
-        <w:rPr>
-          <w:sz w:val="24"/>
-          <w:szCs w:val="24"/>
-        </w:rPr>
-        <w:t>Klub</w:t>
-      </w:r>
-      <w:proofErr w:type="spellEnd"/>
-      <w:r>
-        <w:rPr>
-          <w:sz w:val="24"/>
-          <w:szCs w:val="24"/>
-        </w:rPr>
-        <w:t xml:space="preserve"> ne </w:t>
-      </w:r>
-      <w:proofErr w:type="spellStart"/>
-      <w:r>
-        <w:rPr>
-          <w:sz w:val="24"/>
-          <w:szCs w:val="24"/>
-        </w:rPr>
-        <w:t>prihvata</w:t>
-      </w:r>
-      <w:proofErr w:type="spellEnd"/>
-      <w:r>
-        <w:rPr>
-          <w:sz w:val="24"/>
-          <w:szCs w:val="24"/>
-        </w:rPr>
-        <w:t xml:space="preserve"> </w:t>
-      </w:r>
-      <w:proofErr w:type="spellStart"/>
-      <w:r>
-        <w:rPr>
-          <w:sz w:val="24"/>
-          <w:szCs w:val="24"/>
-        </w:rPr>
-        <w:t>zahtev</w:t>
-      </w:r>
-      <w:proofErr w:type="spellEnd"/>
-      <w:r>
-        <w:rPr>
-          <w:sz w:val="24"/>
-          <w:szCs w:val="24"/>
-        </w:rPr>
-        <w:t xml:space="preserve"> </w:t>
-      </w:r>
-      <w:proofErr w:type="gramStart"/>
-      <w:r>
-        <w:rPr>
-          <w:sz w:val="24"/>
-          <w:szCs w:val="24"/>
-        </w:rPr>
-        <w:t>od</w:t>
-      </w:r>
-      <w:proofErr w:type="gramEnd"/>
-      <w:r>
-        <w:rPr>
-          <w:sz w:val="24"/>
-          <w:szCs w:val="24"/>
-        </w:rPr>
-        <w:t xml:space="preserve"> </w:t>
-      </w:r>
-      <w:proofErr w:type="spellStart"/>
-      <w:r>
-        <w:rPr>
-          <w:sz w:val="24"/>
-          <w:szCs w:val="24"/>
-        </w:rPr>
-        <w:t>igrača</w:t>
-      </w:r>
-      <w:proofErr w:type="spellEnd"/>
     </w:p>
     <w:p>
       <w:pPr>
@@ -3780,7 +4039,7 @@
           <w:rPr>
             <w:noProof/>
           </w:rPr>
-          <w:t>5</w:t>
+          <w:t>3</w:t>
         </w:r>
         <w:r>
           <w:rPr>
@@ -6235,7 +6494,7 @@
 </file>
 
 <file path=customXml/itemProps1.xml><?xml version="1.0" encoding="utf-8"?>
-<ds:datastoreItem xmlns:ds="http://schemas.openxmlformats.org/officeDocument/2006/customXml" ds:itemID="{EA135B45-3FF9-47DB-A2D4-60381CFFA880}">
+<ds:datastoreItem xmlns:ds="http://schemas.openxmlformats.org/officeDocument/2006/customXml" ds:itemID="{31310775-7B59-433B-8FD4-AE27D7241EA9}">
   <ds:schemaRefs>
     <ds:schemaRef ds:uri="http://schemas.openxmlformats.org/officeDocument/2006/bibliography"/>
   </ds:schemaRefs>

</xml_diff>